<commit_message>
both pages are Live
</commit_message>
<xml_diff>
--- a/_info/refresh VSCproductpage.docx
+++ b/_info/refresh VSCproductpage.docx
@@ -814,39 +814,23 @@
           </w:tcPr>
           <w:p>
             <w:pPr>
-              <w:widowControl w:val="0"/>
-              <w:autoSpaceDE w:val="0"/>
-              <w:autoSpaceDN w:val="0"/>
-              <w:adjustRightInd w:val="0"/>
-              <w:rPr>
-                <w:rFonts w:asciiTheme="majorHAnsi" w:hAnsiTheme="majorHAnsi" w:cstheme="majorHAnsi"/>
-                <w:sz w:val="21"/>
-                <w:szCs w:val="21"/>
-              </w:rPr>
-            </w:pPr>
-            <w:r>
-              <w:rPr>
-                <w:rFonts w:asciiTheme="majorHAnsi" w:hAnsiTheme="majorHAnsi" w:cstheme="majorHAnsi"/>
-                <w:sz w:val="21"/>
-                <w:szCs w:val="21"/>
-              </w:rPr>
-              <w:t>I</w:t>
-            </w:r>
-            <w:r>
-              <w:rPr>
-                <w:rFonts w:asciiTheme="majorHAnsi" w:hAnsiTheme="majorHAnsi" w:cstheme="majorHAnsi"/>
-                <w:sz w:val="21"/>
-                <w:szCs w:val="21"/>
-              </w:rPr>
-              <w:t>t’</w:t>
-            </w:r>
-            <w:r>
-              <w:rPr>
-                <w:rFonts w:asciiTheme="majorHAnsi" w:hAnsiTheme="majorHAnsi" w:cstheme="majorHAnsi"/>
-                <w:sz w:val="21"/>
-                <w:szCs w:val="21"/>
-              </w:rPr>
-              <w:t>s the ultimate primer with benefits. The clear, powder-gel formula glides on under foundation to lock in your makeup or can be worn without makeup as an all-day skin mattifier.</w:t>
+              <w:rPr>
+                <w:lang w:eastAsia="en-US"/>
+              </w:rPr>
+            </w:pPr>
+            <w:r>
+              <w:rPr>
+                <w:rStyle w:val="proofing-commentarytext"/>
+              </w:rPr>
+              <w:t>It's the ultimate primer with benefits. The clear, powder-gel formula glides on under foundation to lock in your makeup or can be worn without makeup as an all-day skin mattifier</w:t>
+            </w:r>
+            <w:r>
+              <w:rPr>
+                <w:rFonts w:asciiTheme="majorHAnsi" w:hAnsiTheme="majorHAnsi" w:cstheme="majorHAnsi"/>
+                <w:sz w:val="21"/>
+                <w:szCs w:val="21"/>
+              </w:rPr>
+              <w:t>.</w:t>
             </w:r>
           </w:p>
           <w:p>
@@ -978,8 +962,6 @@
             </w:r>
           </w:p>
         </w:tc>
-        <w:bookmarkStart w:id="0" w:name="_GoBack"/>
-        <w:bookmarkEnd w:id="0"/>
       </w:tr>
       <w:tr>
         <w:trPr>
@@ -1554,6 +1536,7 @@
                 <w:sz w:val="21"/>
                 <w:szCs w:val="21"/>
               </w:rPr>
+              <w:lastRenderedPageBreak/>
               <w:t>Absolutely LOOOOVE this product. It gives a very smooth appearance… this is for sure A KEEPER.</w:t>
             </w:r>
           </w:p>
@@ -1572,7 +1555,6 @@
                 <w:sz w:val="21"/>
                 <w:szCs w:val="21"/>
               </w:rPr>
-              <w:lastRenderedPageBreak/>
               <w:t>Letha, Maryland</w:t>
             </w:r>
           </w:p>
@@ -2110,7 +2092,23 @@
                 <w:sz w:val="21"/>
                 <w:szCs w:val="21"/>
               </w:rPr>
-              <w:t>Try These 6 Ways to Hack Your Primer</w:t>
+              <w:t xml:space="preserve">Try These </w:t>
+            </w:r>
+            <w:r>
+              <w:rPr>
+                <w:rFonts w:asciiTheme="majorHAnsi" w:hAnsiTheme="majorHAnsi" w:cstheme="majorHAnsi"/>
+                <w:sz w:val="21"/>
+                <w:szCs w:val="21"/>
+              </w:rPr>
+              <w:t>4</w:t>
+            </w:r>
+            <w:r>
+              <w:rPr>
+                <w:rFonts w:asciiTheme="majorHAnsi" w:hAnsiTheme="majorHAnsi" w:cstheme="majorHAnsi"/>
+                <w:sz w:val="21"/>
+                <w:szCs w:val="21"/>
+              </w:rPr>
+              <w:t xml:space="preserve"> Ways to Hack Your Primer</w:t>
             </w:r>
           </w:p>
         </w:tc>
@@ -2635,71 +2633,93 @@
           </w:tcPr>
           <w:p>
             <w:pPr>
+              <w:rPr>
+                <w:lang w:eastAsia="en-US"/>
+              </w:rPr>
+            </w:pPr>
+            <w:r>
+              <w:rPr>
+                <w:rStyle w:val="proofing-commentarytext"/>
+              </w:rPr>
+              <w:t xml:space="preserve">It's the ultimate primer with benefits. The clear, powder-gel formula glides on under foundation to lock in your </w:t>
+            </w:r>
+            <w:r>
+              <w:rPr>
+                <w:rStyle w:val="proofing-commentarytext"/>
+              </w:rPr>
+              <w:t>make-up</w:t>
+            </w:r>
+            <w:r>
+              <w:rPr>
+                <w:rStyle w:val="proofing-commentarytext"/>
+              </w:rPr>
+              <w:t xml:space="preserve"> or can be worn without </w:t>
+            </w:r>
+            <w:r>
+              <w:rPr>
+                <w:rStyle w:val="proofing-commentarytext"/>
+              </w:rPr>
+              <w:t>make-up</w:t>
+            </w:r>
+            <w:r>
+              <w:rPr>
+                <w:rStyle w:val="proofing-commentarytext"/>
+              </w:rPr>
+              <w:t xml:space="preserve"> as an all-day skin mattifier</w:t>
+            </w:r>
+            <w:r>
+              <w:rPr>
+                <w:rFonts w:asciiTheme="majorHAnsi" w:hAnsiTheme="majorHAnsi" w:cstheme="majorHAnsi"/>
+                <w:sz w:val="21"/>
+                <w:szCs w:val="21"/>
+              </w:rPr>
+              <w:t>.</w:t>
+            </w:r>
+          </w:p>
+          <w:p>
+            <w:pPr>
+              <w:rPr>
+                <w:rFonts w:asciiTheme="majorHAnsi" w:hAnsiTheme="majorHAnsi" w:cstheme="majorHAnsi"/>
+                <w:sz w:val="21"/>
+                <w:szCs w:val="21"/>
+              </w:rPr>
+            </w:pPr>
+          </w:p>
+          <w:p>
+            <w:pPr>
               <w:widowControl w:val="0"/>
               <w:autoSpaceDE w:val="0"/>
               <w:autoSpaceDN w:val="0"/>
               <w:adjustRightInd w:val="0"/>
               <w:rPr>
                 <w:rFonts w:asciiTheme="majorHAnsi" w:hAnsiTheme="majorHAnsi" w:cstheme="majorHAnsi"/>
-                <w:sz w:val="21"/>
-                <w:szCs w:val="21"/>
-              </w:rPr>
-            </w:pPr>
-            <w:r>
-              <w:rPr>
-                <w:rFonts w:asciiTheme="majorHAnsi" w:hAnsiTheme="majorHAnsi" w:cstheme="majorHAnsi"/>
-                <w:sz w:val="21"/>
-                <w:szCs w:val="21"/>
-              </w:rPr>
-              <w:t>I</w:t>
-            </w:r>
-            <w:r>
-              <w:rPr>
-                <w:rFonts w:asciiTheme="majorHAnsi" w:hAnsiTheme="majorHAnsi" w:cstheme="majorHAnsi"/>
-                <w:sz w:val="21"/>
-                <w:szCs w:val="21"/>
-              </w:rPr>
-              <w:t>t’</w:t>
-            </w:r>
-            <w:r>
-              <w:rPr>
-                <w:rFonts w:asciiTheme="majorHAnsi" w:hAnsiTheme="majorHAnsi" w:cstheme="majorHAnsi"/>
-                <w:sz w:val="21"/>
-                <w:szCs w:val="21"/>
-              </w:rPr>
-              <w:t>s the ultimate primer with benefits. The clear, powder-gel formula glides on under foundation to lock in your make</w:t>
-            </w:r>
-            <w:r>
-              <w:rPr>
-                <w:rFonts w:asciiTheme="majorHAnsi" w:hAnsiTheme="majorHAnsi" w:cstheme="majorHAnsi"/>
-                <w:sz w:val="21"/>
-                <w:szCs w:val="21"/>
-              </w:rPr>
-              <w:t>-</w:t>
-            </w:r>
-            <w:r>
-              <w:rPr>
-                <w:rFonts w:asciiTheme="majorHAnsi" w:hAnsiTheme="majorHAnsi" w:cstheme="majorHAnsi"/>
-                <w:sz w:val="21"/>
-                <w:szCs w:val="21"/>
-              </w:rPr>
-              <w:t>up or can be worn without make</w:t>
-            </w:r>
-            <w:r>
-              <w:rPr>
-                <w:rFonts w:asciiTheme="majorHAnsi" w:hAnsiTheme="majorHAnsi" w:cstheme="majorHAnsi"/>
-                <w:sz w:val="21"/>
-                <w:szCs w:val="21"/>
-              </w:rPr>
-              <w:t>-</w:t>
-            </w:r>
-            <w:r>
-              <w:rPr>
-                <w:rFonts w:asciiTheme="majorHAnsi" w:hAnsiTheme="majorHAnsi" w:cstheme="majorHAnsi"/>
-                <w:sz w:val="21"/>
-                <w:szCs w:val="21"/>
-              </w:rPr>
-              <w:t>up as an all-day skin mattifier.</w:t>
+                <w:color w:val="000000" w:themeColor="text1"/>
+                <w:sz w:val="21"/>
+                <w:szCs w:val="21"/>
+              </w:rPr>
+            </w:pPr>
+          </w:p>
+          <w:p>
+            <w:pPr>
+              <w:widowControl w:val="0"/>
+              <w:autoSpaceDE w:val="0"/>
+              <w:autoSpaceDN w:val="0"/>
+              <w:adjustRightInd w:val="0"/>
+              <w:rPr>
+                <w:rFonts w:asciiTheme="majorHAnsi" w:hAnsiTheme="majorHAnsi" w:cstheme="majorHAnsi"/>
+                <w:color w:val="000000" w:themeColor="text1"/>
+                <w:sz w:val="21"/>
+                <w:szCs w:val="21"/>
+              </w:rPr>
+            </w:pPr>
+            <w:r>
+              <w:rPr>
+                <w:rFonts w:asciiTheme="majorHAnsi" w:hAnsiTheme="majorHAnsi" w:cstheme="majorHAnsi"/>
+                <w:color w:val="000000" w:themeColor="text1"/>
+                <w:sz w:val="21"/>
+                <w:szCs w:val="21"/>
+              </w:rPr>
+              <w:t>Badge: 4.9 star rating out of 802 reviews</w:t>
             </w:r>
           </w:p>
         </w:tc>
@@ -3247,23 +3267,7 @@
                 <w:sz w:val="21"/>
                 <w:szCs w:val="21"/>
               </w:rPr>
-              <w:t>Perfection. As a base for make</w:t>
-            </w:r>
-            <w:r>
-              <w:rPr>
-                <w:rFonts w:asciiTheme="majorHAnsi" w:hAnsiTheme="majorHAnsi" w:cstheme="majorHAnsi"/>
-                <w:sz w:val="21"/>
-                <w:szCs w:val="21"/>
-              </w:rPr>
-              <w:t>-</w:t>
-            </w:r>
-            <w:r>
-              <w:rPr>
-                <w:rFonts w:asciiTheme="majorHAnsi" w:hAnsiTheme="majorHAnsi" w:cstheme="majorHAnsi"/>
-                <w:sz w:val="21"/>
-                <w:szCs w:val="21"/>
-              </w:rPr>
-              <w:t>up or it can be worn alone. It’s that good!</w:t>
+              <w:t>Perfection. As a base for makeup or it can be worn alone. It’s that good!</w:t>
             </w:r>
           </w:p>
           <w:p>
@@ -3814,23 +3818,23 @@
                 <w:sz w:val="21"/>
                 <w:szCs w:val="21"/>
               </w:rPr>
-              <w:t>smoothes and mattifies your look under make</w:t>
-            </w:r>
-            <w:r>
-              <w:rPr>
-                <w:rFonts w:asciiTheme="majorHAnsi" w:hAnsiTheme="majorHAnsi" w:cstheme="majorHAnsi"/>
-                <w:sz w:val="21"/>
-                <w:szCs w:val="21"/>
-              </w:rPr>
-              <w:t>-</w:t>
-            </w:r>
-            <w:r>
-              <w:rPr>
-                <w:rFonts w:asciiTheme="majorHAnsi" w:hAnsiTheme="majorHAnsi" w:cstheme="majorHAnsi"/>
-                <w:sz w:val="21"/>
-                <w:szCs w:val="21"/>
-              </w:rPr>
-              <w:t xml:space="preserve">up. [slider of </w:t>
+              <w:t xml:space="preserve">smoothes and mattifies your look under </w:t>
+            </w:r>
+            <w:r>
+              <w:rPr>
+                <w:rFonts w:asciiTheme="majorHAnsi" w:hAnsiTheme="majorHAnsi" w:cstheme="majorHAnsi"/>
+                <w:sz w:val="21"/>
+                <w:szCs w:val="21"/>
+              </w:rPr>
+              <w:t>make-up</w:t>
+            </w:r>
+            <w:r>
+              <w:rPr>
+                <w:rFonts w:asciiTheme="majorHAnsi" w:hAnsiTheme="majorHAnsi" w:cstheme="majorHAnsi"/>
+                <w:sz w:val="21"/>
+                <w:szCs w:val="21"/>
+              </w:rPr>
+              <w:t xml:space="preserve">. [slider of </w:t>
             </w:r>
             <w:proofErr w:type="spellStart"/>
             <w:r>
@@ -3949,6 +3953,8 @@
               </w:rPr>
               <w:t>4</w:t>
             </w:r>
+            <w:bookmarkStart w:id="0" w:name="_GoBack"/>
+            <w:bookmarkEnd w:id="0"/>
             <w:r>
               <w:rPr>
                 <w:rFonts w:asciiTheme="majorHAnsi" w:hAnsiTheme="majorHAnsi" w:cstheme="majorHAnsi"/>
@@ -6135,7 +6141,7 @@
       </w:pPr>
     </w:pPrDefault>
   </w:docDefaults>
-  <w:latentStyles w:defLockedState="0" w:defUIPriority="99" w:defSemiHidden="0" w:defUnhideWhenUsed="0" w:defQFormat="0" w:count="375">
+  <w:latentStyles w:defLockedState="0" w:defUIPriority="99" w:defSemiHidden="0" w:defUnhideWhenUsed="0" w:defQFormat="0" w:count="376">
     <w:lsdException w:name="Normal" w:uiPriority="0" w:qFormat="1"/>
     <w:lsdException w:name="heading 1" w:uiPriority="9" w:qFormat="1"/>
     <w:lsdException w:name="heading 2" w:semiHidden="1" w:uiPriority="9" w:unhideWhenUsed="1" w:qFormat="1"/>
@@ -6509,6 +6515,7 @@
     <w:lsdException w:name="List Table 7 Colorful Accent 6" w:uiPriority="52"/>
     <w:lsdException w:name="Mention" w:semiHidden="1" w:unhideWhenUsed="1"/>
     <w:lsdException w:name="Smart Hyperlink" w:semiHidden="1" w:unhideWhenUsed="1"/>
+    <w:lsdException w:name="Smart Link" w:semiHidden="1" w:unhideWhenUsed="1"/>
   </w:latentStyles>
   <w:style w:type="paragraph" w:default="1" w:styleId="Normal">
     <w:name w:val="Normal"/>
@@ -6919,6 +6926,11 @@
       <w:szCs w:val="18"/>
       <w:lang w:eastAsia="ja-JP"/>
     </w:rPr>
+  </w:style>
+  <w:style w:type="character" w:customStyle="1" w:styleId="proofing-commentarytext">
+    <w:name w:val="proofing-commentary__text"/>
+    <w:basedOn w:val="DefaultParagraphFont"/>
+    <w:rsid w:val="00F733DB"/>
   </w:style>
 </w:styles>
 </file>
@@ -7383,7 +7395,7 @@
 </file>
 
 <file path=customXml/itemProps4.xml><?xml version="1.0" encoding="utf-8"?>
-<ds:datastoreItem xmlns:ds="http://schemas.openxmlformats.org/officeDocument/2006/customXml" ds:itemID="{14B28A9C-CC4B-B14A-8E76-10A39704BBC8}">
+<ds:datastoreItem xmlns:ds="http://schemas.openxmlformats.org/officeDocument/2006/customXml" ds:itemID="{E89E7F34-3A98-46A6-B18C-5D8EBED4FF21}">
   <ds:schemaRefs>
     <ds:schemaRef ds:uri="http://schemas.openxmlformats.org/officeDocument/2006/bibliography"/>
   </ds:schemaRefs>

</xml_diff>